<commit_message>
Creación de minutas de las capacitaciones hechas
</commit_message>
<xml_diff>
--- a/Organización/Capacitacion/Minutas/M_Nuevas areas de procesos_260215.docx
+++ b/Organización/Capacitacion/Minutas/M_Nuevas areas de procesos_260215.docx
@@ -65,16 +65,20 @@
         <w:sdtEndPr/>
         <w:sdtContent>
           <w:r>
-            <w:t>26/05/2015</w:t>
+            <w:t>05</w:t>
+          </w:r>
+          <w:r>
+            <w:t>/05/2015</w:t>
           </w:r>
         </w:sdtContent>
       </w:sdt>
     </w:p>
-    <w:p/>
-    <w:p/>
     <w:p>
       <w:bookmarkStart w:id="0" w:name="_GoBack"/>
       <w:bookmarkEnd w:id="0"/>
+    </w:p>
+    <w:p/>
+    <w:p>
       <w:r>
         <w:t xml:space="preserve">Participantes: </w:t>
       </w:r>
@@ -141,61 +145,7 @@
           </w:r>
           <w:r>
             <w:br/>
-            <w:t xml:space="preserve">La capacitación abarco los siguientes procesos: </w:t>
-          </w:r>
-          <w:r>
-            <w:t>Requerimientos</w:t>
-          </w:r>
-          <w:r>
-            <w:t xml:space="preserve">, </w:t>
-          </w:r>
-          <w:r>
-            <w:t xml:space="preserve">Estimación y </w:t>
-          </w:r>
-          <w:r>
-            <w:t xml:space="preserve">Planeación, </w:t>
-          </w:r>
-          <w:r>
-            <w:t>Ejecución</w:t>
-          </w:r>
-          <w:r>
-            <w:t xml:space="preserve">, </w:t>
-          </w:r>
-          <w:r>
-            <w:t>Entrega al cliente</w:t>
-          </w:r>
-          <w:r>
-            <w:t xml:space="preserve">, </w:t>
-          </w:r>
-          <w:r>
-            <w:t>Seguimiento de proyectos</w:t>
-          </w:r>
-          <w:r>
-            <w:t xml:space="preserve">, </w:t>
-          </w:r>
-          <w:r>
-            <w:t>Verificación</w:t>
-          </w:r>
-          <w:r>
-            <w:t>,</w:t>
-          </w:r>
-          <w:r>
-            <w:t xml:space="preserve"> </w:t>
-          </w:r>
-          <w:r>
-            <w:t xml:space="preserve"> </w:t>
-          </w:r>
-          <w:r>
-            <w:t>Validación</w:t>
-          </w:r>
-          <w:r>
-            <w:t xml:space="preserve"> y </w:t>
-          </w:r>
-          <w:r>
-            <w:t>Riesgos</w:t>
-          </w:r>
-          <w:r>
-            <w:t xml:space="preserve">. </w:t>
+            <w:t xml:space="preserve">La capacitación abarco los siguientes procesos: Requerimientos, Estimación y Planeación, Ejecución, Entrega al cliente, Seguimiento de proyectos, Verificación,  Validación y Riesgos. </w:t>
           </w:r>
         </w:sdtContent>
       </w:sdt>
@@ -889,6 +839,7 @@
   </w:compat>
   <w:rsids>
     <w:rsidRoot w:val="00D85A7B"/>
+    <w:rsid w:val="001A4C6B"/>
     <w:rsid w:val="003B38A1"/>
     <w:rsid w:val="00A628C3"/>
     <w:rsid w:val="00C00A7E"/>

</xml_diff>